<commit_message>
quick pass for minor edits on the organismal manuscript
</commit_message>
<xml_diff>
--- a/PNAS_PostReview/Manuscript_PostReview.docx
+++ b/PNAS_PostReview/Manuscript_PostReview.docx
@@ -314,6 +314,9 @@
         <w:pStyle w:val="CaptionedFigure"/>
       </w:pPr>
       <w:r>
+        <w:t>Figure 1.</w:t>
+      </w:r>
+      <w:r>
         <w:t xml:space="preserve"> Siphonophore anatomy. A - </w:t>
       </w:r>
       <w:r>
@@ -352,34 +355,311 @@
     </w:p>
     <w:p>
       <w:pPr>
+        <w:pStyle w:val="BodyText"/>
+      </w:pPr>
+      <w:r>
+        <w:t xml:space="preserve">Many siphonophore species inhabit the deep pelagic ocean, which spans from ~200m to the abyssal seafloor (~4000m). This habitat has fairly </w:t>
+      </w:r>
+      <w:r>
+        <w:t xml:space="preserve">homogeneous physical conditions and stable zooplankton abundances and composition (8). With relatively predictable prey availability, ecological theory predicts that interspecific competition would inhibit the coexistence of closely-related species unless </w:t>
+      </w:r>
+      <w:r>
+        <w:t>evolution towards specialization reduces the breadth of each species’ niche (9–11). If this prediction holds true, we would expect the prey-capture apparatus morphologies of siphonophores to diversify with the evolution of specializations on a variety of p</w:t>
+      </w:r>
+      <w:r>
+        <w:t>rey types in different siphonophore lineages.</w:t>
+      </w:r>
+    </w:p>
+    <w:p>
+      <w:pPr>
+        <w:pStyle w:val="BodyText"/>
+      </w:pPr>
+      <w:r>
+        <w:t>Specialization in resource acquisition and use has often been presented as an evolutionary ‘dead-end’ (12–16). The concept of a ‘dead-end’ can be problematic because it conflates very different macroevolutionar</w:t>
+      </w:r>
+      <w:r>
+        <w:t>y patterns. These patterns can pertain to the clade, such as higher extinction rates or lower diversification rates, or to the evolutionary lock-in of lineages to particular attributes. Here we exclusively focus on this last sense, in which feeding special</w:t>
+      </w:r>
+      <w:r>
+        <w:t xml:space="preserve">ization can be considered a ‘dead-end’ if lineages that are feeding specialists do not give rise to feeding generalists or specialists on other prey. However, recent studies have found that ecological mechanisms such as interspecific competition can favor </w:t>
+      </w:r>
+      <w:r>
+        <w:t>the evolution of generalists from specialists (17–19) and specialist resource switching (20, 21). In addition to studying relationships with morphology, we seek to identify what evolutionary transitions in trophic niche breadth are prevalent in these open-</w:t>
+      </w:r>
+      <w:r>
+        <w:t>ocean tactile predators. To do so, we examine three alternative scenarios of siphonophore trophic specialization: (1) predatory specialists evolved from generalist ancestors; (2) predatory specialists evolved from specialist ancestors which targeted differ</w:t>
+      </w:r>
+      <w:r>
+        <w:t>ent resources, switching their primary prey type; and (3) predatory generalists evolved from specialist ancestors. These scenarios are non-exclusive, and each could apply to different transitions along the siphonophore phylogeny.</w:t>
+      </w:r>
+    </w:p>
+    <w:p>
+      <w:pPr>
+        <w:pStyle w:val="BodyText"/>
+      </w:pPr>
+      <w:r>
+        <w:t xml:space="preserve">In the past, the study of </w:t>
+      </w:r>
+      <w:r>
+        <w:t>siphonophore tentilla and diets has been limited due to the inaccessibility of their oceanic habitat and the difficulties associated with the collection of fragile siphonophores. Thus, the morphological diversity of tentilla has only been characterized for</w:t>
+      </w:r>
+      <w:r>
+        <w:t xml:space="preserve"> a few taxa, and their evolutionary history remains largely unexplored. Contemporary underwater sampling technology provides an unprecedented opportunity to explore the trophic ecology (22) and functional morphology (23) of siphonophores. In addition, well</w:t>
+      </w:r>
+      <w:r>
+        <w:t>-supported phylogenies based on molecular data are now available for these organisms (24). These advances allow for the examination of the evolutionary relationships between modern siphonophore form, function, and ecology. Our work builds upon previous pio</w:t>
+      </w:r>
+      <w:r>
+        <w:t>neering studies that have explored the relationships between tentilla and diet, and have shown that siphonophores are a robust system for the study of predatory specialization via morphological diversification. Purcell (25, 26) showed clear relationships b</w:t>
+      </w:r>
+      <w:r>
+        <w:t>etween diet, tentillum, and nematocyst characters in co-occurring epipelagic siphonophores for a small subset of extant epipelagic siphonophore species.</w:t>
+      </w:r>
+    </w:p>
+    <w:p>
+      <w:pPr>
+        <w:pStyle w:val="BodyText"/>
+      </w:pPr>
+      <w:r>
+        <w:t>In this study, we present an extensive morphological characterization of tentilla and their nematocysts</w:t>
+      </w:r>
+      <w:r>
+        <w:t xml:space="preserve"> across a broad variety of shallow and deep-sea siphonophore species using modern imaging technologies, summarize the literature on siphonophore diets, expand the phylogenetic tree of siphonophores by combining ribosomal gene sequences from a broad range o</w:t>
+      </w:r>
+      <w:r>
+        <w:t>f taxa with a transcriptome-based backbone tree, and explore the evolutionary histories and correlations between diet, tentillum, and nematocyst characters. Our results suggest that siphonophores can evolve new specializations and generalism by modifying t</w:t>
+      </w:r>
+      <w:r>
+        <w:t>he phenotypes and evolutionary correlations in their prey capture apparatus. These findings show how studying elusive non-bilaterian predators can challenge traditional views on the evolution of predatory specialization.</w:t>
+      </w:r>
+    </w:p>
+    <w:p>
+      <w:pPr>
+        <w:pStyle w:val="Heading2"/>
+      </w:pPr>
+      <w:bookmarkStart w:id="6" w:name="results"/>
+      <w:r>
+        <w:t>Results</w:t>
+      </w:r>
+      <w:bookmarkEnd w:id="6"/>
+    </w:p>
+    <w:p>
+      <w:pPr>
+        <w:pStyle w:val="FirstParagraph"/>
+      </w:pPr>
+      <w:r>
+        <w:rPr>
+          <w:i/>
+        </w:rPr>
+        <w:t>Novel phylogenetic relation</w:t>
+      </w:r>
+      <w:r>
+        <w:rPr>
+          <w:i/>
+        </w:rPr>
+        <w:t>ships</w:t>
+      </w:r>
+      <w:r>
+        <w:t xml:space="preserve"> – In order to analyze the relationships between morphology and diet across the evolutionary history of siphonophores, we generated a siphonophore phylogeny that had broader taxonomic sampling than was available in previously published analyses. We fi</w:t>
+      </w:r>
+      <w:r>
+        <w:t>rst inferred a new tree with the needed taxon sampling with publicly available ribosomal RNA genes (18S &amp; 16S) and new data from one species. This tree is essentially an extended version of that published in (27), and the two are congruent. We then compare</w:t>
+      </w:r>
+      <w:r>
+        <w:t>d the new extended ribosomal RNA tree to a recently published siphonophore transcriptome phylogeny (24). The topology of the extended ribosomal RNA tree recapitulates the resolved nodes in (27) and most of the nodes in (24). Only five nodes in the unconstr</w:t>
+      </w:r>
+      <w:r>
+        <w:t>ained tree inference were incongruent with the transcriptome tree in (24), with four of them poorly supported (bootstrap values &lt;84), and only one of them strongly supported (</w:t>
+      </w:r>
+      <w:r>
+        <w:rPr>
+          <w:i/>
+        </w:rPr>
+        <w:t>Frillagalma vityazi</w:t>
+      </w:r>
+      <w:r>
+        <w:t>-</w:t>
+      </w:r>
+      <w:r>
+        <w:rPr>
+          <w:i/>
+        </w:rPr>
+        <w:t>Nanomia bijuga</w:t>
+      </w:r>
+      <w:r>
+        <w:t>, 100 bootstrap support). We constrained the in</w:t>
+      </w:r>
+      <w:r>
+        <w:t xml:space="preserve">congruent nodes to the (24) topology during estimation of the constrained 18S+16S tree inference (Fig. </w:t>
+      </w:r>
+      <w:r>
+        <w:t>2</w:t>
+      </w:r>
+      <w:r>
+        <w:t xml:space="preserve">). Since the transcriptome-based placement of </w:t>
+      </w:r>
+      <w:r>
+        <w:rPr>
+          <w:i/>
+        </w:rPr>
+        <w:t>Nanomia bijuga</w:t>
+      </w:r>
+      <w:r>
+        <w:t xml:space="preserve"> is more consistent with the morphological data, that relationship was also constrained. Mo</w:t>
+      </w:r>
+      <w:r>
+        <w:t xml:space="preserve">reover, with the inclusion of sequences from </w:t>
+      </w:r>
+      <w:r>
+        <w:rPr>
+          <w:i/>
+        </w:rPr>
+        <w:t>Stephanomia amphytridis</w:t>
+      </w:r>
+      <w:r>
+        <w:t xml:space="preserve"> and multiple </w:t>
+      </w:r>
+      <w:r>
+        <w:rPr>
+          <w:i/>
+        </w:rPr>
+        <w:t>Erenna</w:t>
+      </w:r>
+      <w:r>
+        <w:t xml:space="preserve"> species, our tree reveals a novel sister relationship between the genus </w:t>
+      </w:r>
+      <w:r>
+        <w:rPr>
+          <w:i/>
+        </w:rPr>
+        <w:t>Erenna</w:t>
+      </w:r>
+      <w:r>
+        <w:t xml:space="preserve"> and </w:t>
+      </w:r>
+      <w:r>
+        <w:rPr>
+          <w:i/>
+        </w:rPr>
+        <w:t>Stephanomia</w:t>
+      </w:r>
+      <w:r>
+        <w:t>.</w:t>
+      </w:r>
+    </w:p>
+    <w:p>
+      <w:pPr>
+        <w:pStyle w:val="CaptionedFigure"/>
+      </w:pPr>
+      <w:r>
+        <w:t xml:space="preserve"> Bayesian time-tree inferred from 18S + 16S concatenated sequences and </w:t>
+      </w:r>
+      <w:r>
+        <w:t>constrained to be congruent with a published transcriptome phylogeny. Branch lengths estimated using a relaxed molecular clock. Species names in red indicate replicated representation in the morphology data. All data were publicly available, apart from new</w:t>
+      </w:r>
+      <w:r>
+        <w:t xml:space="preserve"> sequences produced for </w:t>
+      </w:r>
+      <w:r>
+        <w:rPr>
+          <w:i/>
+        </w:rPr>
+        <w:t>Thermopalia taraxaca</w:t>
+      </w:r>
+      <w:r>
+        <w:t xml:space="preserve"> and </w:t>
+      </w:r>
+      <w:r>
+        <w:rPr>
+          <w:i/>
+        </w:rPr>
+        <w:t>Frillaglma vityazi</w:t>
+      </w:r>
+      <w:r>
+        <w:t xml:space="preserve"> </w:t>
+      </w:r>
+      <w:r>
+        <w:t xml:space="preserve">(bold). Nodes labeled with Bayesian posteriors (BP). Green circles indicate BP = 1. Blue circles indicate nodes constrained to be congruent with Munro </w:t>
+      </w:r>
+      <w:r>
+        <w:rPr>
+          <w:i/>
+        </w:rPr>
+        <w:t>et al.</w:t>
+      </w:r>
+      <w:r>
+        <w:t xml:space="preserve"> (2018). Tips with black squares indicate the species with transcriptomes used in Munro </w:t>
+      </w:r>
+      <w:r>
+        <w:rPr>
+          <w:i/>
+        </w:rPr>
+        <w:t>et al.</w:t>
+      </w:r>
+      <w:r>
+        <w:t xml:space="preserve"> (201</w:t>
+      </w:r>
+      <w:r>
+        <w:t xml:space="preserve">8). Tips with purple squares indicate genus-level correspondence to taxa included in Munro </w:t>
+      </w:r>
+      <w:r>
+        <w:rPr>
+          <w:i/>
+        </w:rPr>
+        <w:t>et al.</w:t>
+      </w:r>
+      <w:r>
+        <w:t xml:space="preserve"> (2018). The main clades are labeled: with black bars for described taxonomic units, and grey bars for operational phylogenetic designations.</w:t>
+      </w:r>
+    </w:p>
+    <w:p>
+      <w:pPr>
         <w:pStyle w:val="ImageCaption"/>
       </w:pPr>
       <w:r>
-        <w:t xml:space="preserve"> Siphonophore anatomy. A - </w:t>
-      </w:r>
-      <w:r>
-        <w:t>Nanomia</w:t>
-      </w:r>
-      <w:r>
-        <w:t xml:space="preserve"> sp. siphonophore colony (photo by Catriona Munro). B, C - Illustration of a </w:t>
-      </w:r>
-      <w:r>
-        <w:t>Nanomia</w:t>
-      </w:r>
-      <w:r>
-        <w:t xml:space="preserve"> colony, gastrozooi</w:t>
-      </w:r>
-      <w:r>
-        <w:t xml:space="preserve">d, and tentacle closeup (by Freya Goetz). D - </w:t>
-      </w:r>
-      <w:r>
-        <w:t>Nanomia</w:t>
-      </w:r>
-      <w:r>
-        <w:t xml:space="preserve"> sp. Tentillum illustration and main parts. E - Differential interference contrast micrograph of the tentillum illustrated in D. F - Nematocyst types (illustration reproduced with permission from Mapston</w:t>
-      </w:r>
-      <w:r>
-        <w:t>e 2014), hypothesized homologies, and locations in the tentillum. Undischarged to the left, discharged to the right.</w:t>
+        <w:t xml:space="preserve"> Bayesian time-tr</w:t>
+      </w:r>
+      <w:r>
+        <w:t xml:space="preserve">ee inferred from 18S + 16S concatenated sequences and constrained to be congruent with a published transcriptome phylogeny. Branch lengths estimated using a relaxed molecular clock. Species names in red indicate replicated representation in the morphology </w:t>
+      </w:r>
+      <w:r>
+        <w:t xml:space="preserve">data. All data were publicly available, apart from new sequences produced for </w:t>
+      </w:r>
+      <w:r>
+        <w:t>Thermopalia taraxaca</w:t>
+      </w:r>
+      <w:r>
+        <w:t xml:space="preserve"> and </w:t>
+      </w:r>
+      <w:r>
+        <w:t>Frillaglma vityazi</w:t>
+      </w:r>
+      <w:r>
+        <w:t xml:space="preserve"> (bold). Nodes labeled with Bayesian posteriors (BP). Green circles indicate BP = 1. Blue circles indicate nodes constrained to be cong</w:t>
+      </w:r>
+      <w:r>
+        <w:t xml:space="preserve">ruent with Munro </w:t>
+      </w:r>
+      <w:r>
+        <w:t>et al.</w:t>
+      </w:r>
+      <w:r>
+        <w:t xml:space="preserve"> (2018). Tips with black squares indicate the species with transcriptomes used in Munro </w:t>
+      </w:r>
+      <w:r>
+        <w:t>et al.</w:t>
+      </w:r>
+      <w:r>
+        <w:t xml:space="preserve"> (2018). Tips with purple squares indicate genus-level correspondence to taxa included in Munro </w:t>
+      </w:r>
+      <w:r>
+        <w:t>et al.</w:t>
+      </w:r>
+      <w:r>
+        <w:t xml:space="preserve"> (2018). The main clades are labeled:</w:t>
+      </w:r>
+      <w:r>
+        <w:t xml:space="preserve"> with black bars for described taxonomic units, and grey bars for operational phylogenetic designations.</w:t>
       </w:r>
     </w:p>
     <w:p>
@@ -387,16 +667,114 @@
         <w:pStyle w:val="BodyText"/>
       </w:pPr>
       <w:r>
-        <w:t xml:space="preserve">Many siphonophore species inhabit the deep pelagic ocean, which spans from ~200m to the abyssal seafloor (~4000m). This habitat has fairly </w:t>
-      </w:r>
-      <w:r>
-        <w:t xml:space="preserve">homogeneous physical conditions and stable zooplankton abundances and composition (8). With relatively predictable prey availability, ecological theory predicts that interspecific competition would inhibit the coexistence of closely-related species unless </w:t>
-      </w:r>
-      <w:r>
-        <w:t>evolution towards specialization reduces the breadth of each species’ niche (9–11). If this prediction holds true, we would expect the prey-capture apparatus morphologies of siphonophores to diversify with the evolution of specializations on a variety of p</w:t>
-      </w:r>
-      <w:r>
-        <w:t>rey types in different siphonophore lineages.</w:t>
+        <w:t>We used the clade nomenclature defined in (27) and (24), including Codonophora to indicate the sister group to Cystonectae, Euphysonectae to indicate t</w:t>
+      </w:r>
+      <w:r>
+        <w:t xml:space="preserve">he sister group to Calycophorae, Clade A and B to indicate the two main lineages within Euphysonectae. In addition, we define two new clades within Codonophora (Fig. </w:t>
+      </w:r>
+      <w:r>
+        <w:t>2</w:t>
+      </w:r>
+      <w:r>
+        <w:t xml:space="preserve">): </w:t>
+      </w:r>
+      <w:proofErr w:type="spellStart"/>
+      <w:r>
+        <w:t>Eucladophora</w:t>
+      </w:r>
+      <w:proofErr w:type="spellEnd"/>
+      <w:r>
+        <w:t xml:space="preserve"> as the clade containing </w:t>
+      </w:r>
+      <w:r>
+        <w:rPr>
+          <w:i/>
+        </w:rPr>
+        <w:t>Agalma elegans</w:t>
+      </w:r>
+      <w:r>
+        <w:t xml:space="preserve"> and all taxa that are more closel</w:t>
+      </w:r>
+      <w:r>
+        <w:t xml:space="preserve">y related to it than to </w:t>
+      </w:r>
+      <w:r>
+        <w:rPr>
+          <w:i/>
+        </w:rPr>
+        <w:t>Apolemia lanosa</w:t>
+      </w:r>
+      <w:r>
+        <w:t xml:space="preserve">, and Tendiculophora as the clade containing </w:t>
+      </w:r>
+      <w:r>
+        <w:rPr>
+          <w:i/>
+        </w:rPr>
+        <w:t>Agalma elegans</w:t>
+      </w:r>
+      <w:r>
+        <w:t xml:space="preserve"> and all taxa more closely related to it than to </w:t>
+      </w:r>
+      <w:r>
+        <w:rPr>
+          <w:i/>
+        </w:rPr>
+        <w:t>Bargmannia elongata</w:t>
+      </w:r>
+      <w:r>
+        <w:t>. Eucladophora is characterized by bearing spatially differentiated tentilla with proximal</w:t>
+      </w:r>
+      <w:r>
+        <w:t xml:space="preserve"> heteronemes and a narrower terminal filament region. The etymology derives from the Greek </w:t>
+      </w:r>
+      <w:r>
+        <w:rPr>
+          <w:i/>
+        </w:rPr>
+        <w:t>eu</w:t>
+      </w:r>
+      <w:r>
+        <w:t>+</w:t>
+      </w:r>
+      <w:r>
+        <w:rPr>
+          <w:i/>
+        </w:rPr>
+        <w:t>kládos</w:t>
+      </w:r>
+      <w:r>
+        <w:t>+</w:t>
+      </w:r>
+      <w:r>
+        <w:rPr>
+          <w:i/>
+        </w:rPr>
+        <w:t>phóros</w:t>
+      </w:r>
+      <w:r>
+        <w:t xml:space="preserve"> for “true branch bearers”. Tendiculophora are characterized by bearing rhopalonemes and desmonemes in the terminal filament, having a pair of elasti</w:t>
+      </w:r>
+      <w:r>
+        <w:t xml:space="preserve">c strands, and developing proximally detachable cnidobands. The etymology of this clade is derived from the Latin </w:t>
+      </w:r>
+      <w:r>
+        <w:rPr>
+          <w:i/>
+        </w:rPr>
+        <w:t>tendicula</w:t>
+      </w:r>
+      <w:r>
+        <w:t xml:space="preserve"> for “snare or noose” and the Greek </w:t>
+      </w:r>
+      <w:r>
+        <w:rPr>
+          <w:i/>
+        </w:rPr>
+        <w:t>phóros</w:t>
+      </w:r>
+      <w:r>
+        <w:t xml:space="preserve"> for “carriers”.</w:t>
       </w:r>
     </w:p>
     <w:p>
@@ -404,22 +782,40 @@
         <w:pStyle w:val="BodyText"/>
       </w:pPr>
       <w:r>
-        <w:t>Specialization in resource acquisition and use has often been presented as an evolutionary ‘dead-end’ (12–16). The concept of a ‘dead-end’ can be problematic because it conflates very different macroevolutionar</w:t>
-      </w:r>
-      <w:r>
-        <w:t>y patterns. These patterns can pertain to the clade, such as higher extinction rates or lower diversification rates, or to the evolutionary lock-in of lineages to particular attributes. Here we exclusively focus on this last sense, in which feeding special</w:t>
-      </w:r>
-      <w:r>
-        <w:t xml:space="preserve">ization can be considered a ‘dead-end’ if lineages that are feeding specialists do not give rise to feeding generalists or specialists on other prey. However, recent studies have found that ecological mechanisms such as interspecific competition can favor </w:t>
-      </w:r>
-      <w:r>
-        <w:t>the evolution of generalists from specialists (17–19) and specialist resource switching (20, 21). In addition to studying relationships with morphology, we seek to identify what evolutionary transitions in trophic niche breadth are prevalent in these open-</w:t>
-      </w:r>
-      <w:r>
-        <w:t>ocean tactile predators. To do so, we examine three alternative scenarios of siphonophore trophic specialization: (1) predatory specialists evolved from generalist ancestors; (2) predatory specialists evolved from specialist ancestors which targeted differ</w:t>
-      </w:r>
-      <w:r>
-        <w:t>ent resources, switching their primary prey type; and (3) predatory generalists evolved from specialist ancestors. These scenarios are non-exclusive, and each could apply to different transitions along the siphonophore phylogeny.</w:t>
+        <w:rPr>
+          <w:i/>
+        </w:rPr>
+        <w:t>Evolutionary associations between diet and tentillum morphology</w:t>
+      </w:r>
+      <w:r>
+        <w:t xml:space="preserve"> – We reconstructed the evolutionary history of feeding guilds using stochastic mapping on the new phylogeny (Fig. </w:t>
+      </w:r>
+      <w:r>
+        <w:t>2</w:t>
+      </w:r>
+      <w:r>
+        <w:t>). Our reconstructions do not recover generalism as the ancestral siphonopho</w:t>
+      </w:r>
+      <w:r>
+        <w:t>re diet. None of the transitions in diet are consistent with scenario 1 (specialists evolving from generalists). Feeding guild specializations have shifted from an alternative ancestral state at least five times, consistent with instances supporting scenar</w:t>
+      </w:r>
+      <w:r>
+        <w:t xml:space="preserve">io 2 (specialists evolving to feed on a different resource). We also recover multiple independent origins of generalism from specialist ancestors (Fig. </w:t>
+      </w:r>
+      <w:r>
+        <w:t>3</w:t>
+      </w:r>
+      <w:r>
+        <w:t>). Large crustacean specialists evolve into generalists twice independently, consistent with instances</w:t>
+      </w:r>
+      <w:r>
+        <w:t xml:space="preserve"> of scenario 3 (generalists evolving from specialists). This finding is particularly compelling given in that it is the opposite of known biases in ancestral state reconstruction. Nosil and Mooers (28) found that such methods tend to infer higher transitio</w:t>
+      </w:r>
+      <w:r>
+        <w:t>n rates toward the more frequent state. In this case, that would lead to a bias for an increased rate of transition from generalists (the rarer state across the tips) to specialists (the more common state across the tips). We observe the opposite, indicati</w:t>
+      </w:r>
+      <w:r>
+        <w:t>ng strong evidence that these generalists are indeed a derived state.</w:t>
       </w:r>
     </w:p>
     <w:p>
@@ -427,22 +823,59 @@
         <w:pStyle w:val="BodyText"/>
       </w:pPr>
       <w:r>
-        <w:t xml:space="preserve">In the past, the study of </w:t>
-      </w:r>
-      <w:r>
-        <w:t>siphonophore tentilla and diets has been limited due to the inaccessibility of their oceanic habitat and the difficulties associated with the collection of fragile siphonophores. Thus, the morphological diversity of tentilla has only been characterized for</w:t>
-      </w:r>
-      <w:r>
-        <w:t xml:space="preserve"> a few taxa, and their evolutionary history remains largely unexplored. Contemporary underwater sampling technology provides an unprecedented opportunity to explore the trophic ecology (22) and functional morphology (23) of siphonophores. In addition, well</w:t>
-      </w:r>
-      <w:r>
-        <w:t>-supported phylogenies based on molecular data are now available for these organisms (24). These advances allow for the examination of the evolutionary relationships between modern siphonophore form, function, and ecology. Our work builds upon previous pio</w:t>
-      </w:r>
-      <w:r>
-        <w:t>neering studies that have explored the relationships between tentilla and diet, and have shown that siphonophores are a robust system for the study of predatory specialization via morphological diversification. Purcell (25, 26) showed clear relationships b</w:t>
-      </w:r>
-      <w:r>
-        <w:t>etween diet, tentillum, and nematocyst characters in co-occurring epipelagic siphonophores for a small subset of extant epipelagic siphonophore species.</w:t>
+        <w:t>To test whether measured morphological characters evolved in association with shifts in feeding ecology, we analyzed the evolutionary history of each character on the phylogeny, with the</w:t>
+      </w:r>
+      <w:r>
+        <w:t xml:space="preserve"> feeding guilds reconstructed on it as hypothetical selective regimes. We fit and compared alternative evolutionary models for each continuous character. The models compared were the Brownian Motion (BM) model of neutral divergent evolution (29), the Ornst</w:t>
+      </w:r>
+      <w:r>
+        <w:t>ein-Uhlenbeck (OU) model of stabilizing selection around a single fitted optimum state (30, 31), and an OU model with multiple optima (OUm) corresponding to each reconstructed selective regime (feeding guild). The model comparison shows that out of 30 char</w:t>
+      </w:r>
+      <w:r>
+        <w:t>acters, 10 show significantly stronger support for the diet-driven OUm (S15). These characters include terminal filament nematocyst size and shape, involucrum length, elastic strand width, and heteroneme number. Most of these characters are found exclusive</w:t>
+      </w:r>
+      <w:r>
+        <w:t>ly in Tendiculophora, thus this may reflect processes that could be unique to this clade. Five characters including cnidoband length, cnidoband shape, and haploneme length show maximal support for a diet-driven single-optimum OU model. The remaining 15 cha</w:t>
+      </w:r>
+      <w:r>
+        <w:t>racters support BM (or OU with marginal AICc difference with BM).</w:t>
+      </w:r>
+    </w:p>
+    <w:p>
+      <w:pPr>
+        <w:pStyle w:val="CaptionedFigure"/>
+      </w:pPr>
+      <w:r>
+        <w:t xml:space="preserve"> Left - Subset phylogeny showing the mapped feeding guild regimes that were used to inform the </w:t>
+      </w:r>
+      <w:r>
+        <w:rPr>
+          <w:i/>
+        </w:rPr>
+        <w:t>OUwie</w:t>
+      </w:r>
+      <w:r>
+        <w:t xml:space="preserve"> analyses. Right - Grid showing the prey items consumed from which the feeding guild categ</w:t>
+      </w:r>
+      <w:r>
+        <w:t>ories were derived. Diet data were obtained from the literature review, available in the Dryad repository.</w:t>
+      </w:r>
+    </w:p>
+    <w:p>
+      <w:pPr>
+        <w:pStyle w:val="ImageCaption"/>
+      </w:pPr>
+      <w:r>
+        <w:t xml:space="preserve"> Left - Subset phylogeny showing the mapped feeding guild regimes that were used to inform the </w:t>
+      </w:r>
+      <w:r>
+        <w:t>OUwie</w:t>
+      </w:r>
+      <w:r>
+        <w:t xml:space="preserve"> analyses. Right - Grid showing the prey items co</w:t>
+      </w:r>
+      <w:r>
+        <w:t>nsumed from which the feeding guild categories were derived. Diet data were obtained from the literature review, available in the Dryad repository.</w:t>
       </w:r>
     </w:p>
     <w:p>
@@ -450,118 +883,246 @@
         <w:pStyle w:val="BodyText"/>
       </w:pPr>
       <w:r>
-        <w:t>In this study, we present an extensive morphological characterization of tentilla and their nematocysts</w:t>
-      </w:r>
-      <w:r>
-        <w:t xml:space="preserve"> across a broad variety of shallow and deep-sea siphonophore species using modern imaging technologies, summarize the literature on siphonophore diets, expand the phylogenetic tree of siphonophores by combining ribosomal gene sequences from a broad range o</w:t>
-      </w:r>
-      <w:r>
-        <w:t>f taxa with a transcriptome-based backbone tree, and explore the evolutionary histories and correlations between diet, tentillum, and nematocyst characters. Our results suggest that siphonophores can evolve new specializations and generalism by modifying t</w:t>
-      </w:r>
-      <w:r>
-        <w:t>he phenotypes and evolutionary correlations in their prey capture apparatus. These findings show how studying elusive non-bilaterian predators can challenge traditional views on the evolution of predatory specialization.</w:t>
-      </w:r>
-    </w:p>
-    <w:p>
-      <w:pPr>
-        <w:pStyle w:val="Heading2"/>
-      </w:pPr>
-      <w:bookmarkStart w:id="6" w:name="results"/>
-      <w:r>
-        <w:t>Results</w:t>
-      </w:r>
-      <w:bookmarkEnd w:id="6"/>
-    </w:p>
-    <w:p>
-      <w:pPr>
-        <w:pStyle w:val="FirstParagraph"/>
-      </w:pPr>
-      <w:r>
-        <w:rPr>
-          <w:i/>
-        </w:rPr>
-        <w:t>Novel phylogenetic relation</w:t>
-      </w:r>
-      <w:r>
-        <w:rPr>
-          <w:i/>
-        </w:rPr>
-        <w:t>ships</w:t>
-      </w:r>
-      <w:r>
-        <w:t xml:space="preserve"> – In order to analyze the relationships between morphology and diet across the evolutionary history of siphonophores, we generated a siphonophore phylogeny that had broader taxonomic sampling than was available in previously published analyses. We fi</w:t>
-      </w:r>
-      <w:r>
-        <w:t>rst inferred a new tree with the needed taxon sampling with publicly available ribosomal RNA genes (18S &amp; 16S) and new data from one species. This tree is essentially an extended version of that published in (27), and the two are congruent. We then compare</w:t>
-      </w:r>
-      <w:r>
-        <w:t>d the new extended ribosomal RNA tree to a recently published siphonophore transcriptome phylogeny (24). The topology of the extended ribosomal RNA tree recapitulates the resolved nodes in (27) and most of the nodes in (24). Only five nodes in the unconstr</w:t>
-      </w:r>
-      <w:r>
-        <w:t>ained tree inference were incongruent with the transcriptome tree in (24), with four of them poorly supported (bootstrap values &lt;84), and only one of them strongly supported (</w:t>
-      </w:r>
-      <w:r>
-        <w:rPr>
-          <w:i/>
-        </w:rPr>
-        <w:t>Frillagalma vityazi</w:t>
-      </w:r>
-      <w:r>
-        <w:t>-</w:t>
-      </w:r>
-      <w:r>
-        <w:rPr>
-          <w:i/>
-        </w:rPr>
-        <w:t>Nanomia bijuga</w:t>
-      </w:r>
-      <w:r>
-        <w:t>, 100 bootstrap support). We constrained the in</w:t>
-      </w:r>
-      <w:r>
-        <w:t xml:space="preserve">congruent nodes to the (24) topology during estimation of the constrained 18S+16S tree inference (Fig. </w:t>
-      </w:r>
-      <w:r>
+        <w:t>In order to investigate the associations between the evolutionary history of morphological characters and sp</w:t>
+      </w:r>
+      <w:r>
+        <w:t xml:space="preserve">ecific prey types found in the diet, we used phylogenetic logistic regressions. We found that several characters were significantly correlated with the gains and losses of specific prey types (Fig. </w:t>
+      </w:r>
+      <w:r>
+        <w:t>3</w:t>
+      </w:r>
+      <w:r>
+        <w:t>, right). Shifts toward ostracod presence in diet correl</w:t>
+      </w:r>
+      <w:r>
+        <w:t>ated with reductions in pedicle width and total haploneme volume. Shifts to copepod presence in the diet were associated with reductions in haploneme width, cnidoband length and width, total haploneme and heteroneme volumes, and tentacle and pedicle widths</w:t>
+      </w:r>
+      <w:r>
+        <w:t>. Consistently, transitions to decapod presence in the diet correlated with more coiled cnidobands (S21). Evolutionary shifts in these characters may have allowed the inclusion of these prey types in the diet.</w:t>
+      </w:r>
+    </w:p>
+    <w:p>
+      <w:pPr>
+        <w:pStyle w:val="BodyText"/>
+      </w:pPr>
+      <w:r>
+        <w:t>In addition to studying correlations with prey</w:t>
+      </w:r>
+      <w:r>
+        <w:t xml:space="preserve"> type presence/absence in the diet, we also tested for correlations between morphological characters and shifts in prey selectivity using phylogenetic linear models. Prey selectivity values were calculated from (32) by contrasting the gut content frequenci</w:t>
+      </w:r>
+      <w:r>
+        <w:t>es to the corresponding environmental abundances of prey. We found that fish selectivity is associated with increased number of heteronemes per tentillum, increased roundness of nematocysts (desmonemes and haplonemes), larger heteronemes, reduced heteronem</w:t>
+      </w:r>
+      <w:r>
+        <w:t>e/cnidoband length ratios, smaller rhopalonemes, lower haploneme surface area to volume ratio (SA/V), and larger the cnidoband, elastic strand, pedicle and tentacle widths. Decapod-selective diets were associated with increasing cnidoband size and coiledne</w:t>
+      </w:r>
+      <w:r>
+        <w:t>ss, haploneme row number, elastic strand width, and heteroneme number. Copepod-selective diets evolved in association with smaller heteroneme and total nematocyst volumes, smaller cnidobands, rounder rhopalonemes, elongated heteronemes, narrower haplonemes</w:t>
+      </w:r>
+      <w:r>
+        <w:t xml:space="preserve"> with higher SA/V ratios, and smaller heteronemes, tentacles, pedicles, and elastic strands. Selectivity for ostracods was associated with reductions in size and number of heteroneme nematocysts, cnidoband size, number of haploneme rows, heteroneme number,</w:t>
+      </w:r>
+      <w:r>
+        <w:t xml:space="preserve"> and cnidoband coiledness. Heteroneme length and elongation also correlated negatively with chaetognath selectivity (S21). These results indicate that not only diet but also differential feeding selectivity has evolved in correlation with changes in the pr</w:t>
+      </w:r>
+      <w:r>
+        <w:t>ey capture apparatus of siphonophores. For each prey type studied, tentillum morphology is a much better predictor of prey selectivity than of prey presence in the diet, despite prey selectivity data being available for a smaller subset of species. Interes</w:t>
+      </w:r>
+      <w:r>
+        <w:t xml:space="preserve">tingly, many of the morphological predictors had opposite slope signs when predicting prey selectivity </w:t>
+      </w:r>
+      <w:r>
+        <w:rPr>
+          <w:i/>
+        </w:rPr>
+        <w:t>versus</w:t>
+      </w:r>
+      <w:r>
+        <w:t xml:space="preserve"> predicting prey presence in the diet (Table 2).</w:t>
+      </w:r>
+    </w:p>
+    <w:p>
+      <w:pPr>
+        <w:pStyle w:val="BodyText"/>
+      </w:pPr>
+      <w:r>
+        <w:t xml:space="preserve">We tested some of the diet-morphology associations previously proposed in the literature (25, 26) </w:t>
+      </w:r>
+      <w:r>
+        <w:t xml:space="preserve">for correlated evolution (Table 1). We found that most, such as heteroneme volume and copepod prey size, do show evidence for correlated evolution. The sole exception was the relationship between terminal filament nematocysts (rhopalonemes and desmonemes) </w:t>
+      </w:r>
+      <w:r>
+        <w:t>and crustaceans in the diet. Analyses that do not take phylogeny into account do recover this correlation across the extant species studied, but it is not consistent with correlated evolution. The latter is likely a product of the larger species richness o</w:t>
+      </w:r>
+      <w:r>
+        <w:t>f crustacean-eating species with terminal filament nematocysts, rather than simultaneous evolutionary gains.</w:t>
+      </w:r>
+    </w:p>
+    <w:p>
+      <w:pPr>
+        <w:pStyle w:val="BodyText"/>
+      </w:pPr>
+      <w:r>
+        <w:br/>
+      </w:r>
+    </w:p>
+    <w:p>
+      <w:pPr>
+        <w:pStyle w:val="BodyText"/>
+      </w:pPr>
+      <w:r>
+        <w:t xml:space="preserve">Table 1. Tests of correlated evolution between siphonophore morphological characters and aspects of the diet found correlated in the literature. </w:t>
+      </w:r>
+      <w:r>
+        <w:t>We report the direction and significance of the evolutionary association, the number of taxa used for the analysis, and the literature source where the morphology-diet association was first reported.</w:t>
+      </w:r>
+    </w:p>
+    <w:p>
+      <w:pPr>
+        <w:pStyle w:val="BodyText"/>
+      </w:pPr>
+      <w:r>
+        <w:br/>
+      </w:r>
+    </w:p>
+    <w:p>
+      <w:pPr>
+        <w:pStyle w:val="BodyText"/>
+      </w:pPr>
+      <w:r>
+        <w:t>Table 2. Discriminant analysis of principal components</w:t>
+      </w:r>
+      <w:r>
+        <w:t xml:space="preserve"> for the presence of specific prey types using the morphological data. Top quartile variable (character) contributions to the linear discriminants are ordered from highest to lowest. Logistic regressions and GLMs were fitted to predict prey type presence a</w:t>
+      </w:r>
+      <w:r>
+        <w:t>nd selectivity respectively. The sign of the slope of each predictor is reported, marked with an asterisk if significant (p-value &lt; 0.05), and highlighted grey if it differs between prey presence in diet and prey selectivity. Pseudo-R</w:t>
+      </w:r>
+      <w:r>
+        <w:rPr>
+          <w:vertAlign w:val="superscript"/>
+        </w:rPr>
         <w:t>2</w:t>
       </w:r>
       <w:r>
-        <w:t xml:space="preserve">). Since the transcriptome-based placement of </w:t>
-      </w:r>
-      <w:r>
-        <w:rPr>
-          <w:i/>
-        </w:rPr>
-        <w:t>Nanomia bijuga</w:t>
-      </w:r>
-      <w:r>
-        <w:t xml:space="preserve"> is more consistent with the morphological data, that relationship was also constrained. Mo</w:t>
-      </w:r>
-      <w:r>
-        <w:t xml:space="preserve">reover, with the inclusion of sequences from </w:t>
-      </w:r>
-      <w:r>
-        <w:rPr>
-          <w:i/>
-        </w:rPr>
-        <w:t>Stephanomia amphytridis</w:t>
-      </w:r>
-      <w:r>
-        <w:t xml:space="preserve"> and multiple </w:t>
-      </w:r>
-      <w:r>
-        <w:rPr>
-          <w:i/>
-        </w:rPr>
-        <w:t>Erenna</w:t>
-      </w:r>
-      <w:r>
-        <w:t xml:space="preserve"> species, our tree reveals a novel sister relationship between the genus </w:t>
-      </w:r>
-      <w:r>
-        <w:rPr>
-          <w:i/>
-        </w:rPr>
-        <w:t>Erenna</w:t>
+        <w:t xml:space="preserve"> (%) approximates the</w:t>
+      </w:r>
+      <w:r>
+        <w:t xml:space="preserve"> percent variance explained by the model.</w:t>
+      </w:r>
+    </w:p>
+    <w:p>
+      <w:pPr>
+        <w:pStyle w:val="BodyText"/>
+      </w:pPr>
+    </w:p>
+    <w:p>
+      <w:pPr>
+        <w:pStyle w:val="BodyText"/>
+      </w:pPr>
+      <w:r>
+        <w:rPr>
+          <w:i/>
+        </w:rPr>
+        <w:t>Evolution of relationships between characters with diet</w:t>
+      </w:r>
+      <w:r>
+        <w:t xml:space="preserve"> – Phenotypic integration results in correlation patterns between morphological characters and their rates of evolution. To study these patterns, we fit a set</w:t>
+      </w:r>
+      <w:r>
+        <w:t xml:space="preserve"> of evolutionary variance-covariance matrices (33). The quantitative characters we measured from tentilla and their nematocysts are highly correlated. The results indicate that the dimensionality (number of independent axes of variation) of tentillum morph</w:t>
+      </w:r>
+      <w:r>
+        <w:t>ology is low, that many traits are associated with size, but that nematocyst arrangement and shape are independent of it (S4). The variance-covariance matrices (S21-23) are congruent with the abundant positive correlations observed among simple measurement</w:t>
+      </w:r>
+      <w:r>
+        <w:t xml:space="preserve"> characters in S3. This analysis more clearly reveals the diagonal blocks that constitute the evolutionary modules, such as the heteroneme block, the terminal filament nematocyst block, and the cnidoband-pedicle-tentacle block. These results were not sensi</w:t>
+      </w:r>
+      <w:r>
+        <w:t>tive to the transformation of inapplicable states and taxon sampling. These results indicate that siphonophore tentilla and nematocysts are phenotypically integrated and co-evolve within discrete evolutionary modules.</w:t>
+      </w:r>
+    </w:p>
+    <w:p>
+      <w:pPr>
+        <w:pStyle w:val="BodyText"/>
+      </w:pPr>
+      <w:r>
+        <w:t>In order to test whether rate covarian</w:t>
+      </w:r>
+      <w:r>
+        <w:t>ce matrices changed with evolutionary shifts in feeding guild regimes, we compared the rate covariance terms between characters across the subtrees occupied by the different feeding guild regimes (S21). We found that half (48%) of the character pairs prese</w:t>
+      </w:r>
+      <w:r>
+        <w:t xml:space="preserve">nted significantly distinct correlation coefficients across different regimes (S19), indicating that the mode of phenotypic integration also shifts with trophic niche. When contrasting the regime-specific rate correlation matrices to the whole-tree matrix </w:t>
+      </w:r>
+      <w:r>
+        <w:t>and to the preceding ancestral regime matrix, we were able to identify the character dependencies that are unique to each predatory niche (S22-23).</w:t>
+      </w:r>
+    </w:p>
+    <w:p>
+      <w:pPr>
+        <w:pStyle w:val="BodyText"/>
+      </w:pPr>
+      <w:r>
+        <w:t>We were able to identify specific character correlations that shifted with the evolution of new diets. Under</w:t>
+      </w:r>
+      <w:r>
+        <w:t xml:space="preserve"> the majority of stochastic character mapping outcomes, large crustacean specialists are the ancestral feeding regime, and all other feeding regimes evolve from this ancestral specialization. Compared to the rate correlation matrix estimated over the whole</w:t>
+      </w:r>
+      <w:r>
+        <w:t xml:space="preserve"> tree, large crustacean specialists present strong negative correlations between haploneme elongation and heteroneme size, and between rhopaloneme elongation and tentillum size, as well as with involucrum length. Within generalist clades (</w:t>
+      </w:r>
+      <w:r>
+        <w:rPr>
+          <w:i/>
+        </w:rPr>
+        <w:t>Forskalia</w:t>
+      </w:r>
+      <w:r>
+        <w:t xml:space="preserve"> and the</w:t>
+      </w:r>
+      <w:r>
+        <w:t xml:space="preserve"> </w:t>
+      </w:r>
+      <w:r>
+        <w:rPr>
+          <w:i/>
+        </w:rPr>
+        <w:t>Agalma-Athorybia</w:t>
+      </w:r>
+      <w:r>
+        <w:t xml:space="preserve"> clade), terminal filament nematocyst (desmoneme and rhopaloneme) sizes became negatively correlated with the sizes of most characters, meaning that as some tentilla became larger, their individual terminal nematocysts became smaller, obse</w:t>
+      </w:r>
+      <w:r>
+        <w:t xml:space="preserve">rved to the extreme in </w:t>
+      </w:r>
+      <w:r>
+        <w:rPr>
+          <w:i/>
+        </w:rPr>
+        <w:t>Agalma</w:t>
+      </w:r>
+      <w:r>
+        <w:t xml:space="preserve">. In addition, heteroneme and rhopaloneme elongation became positively correlated with cnidoband size. When large crustacean specialists switched to small crustacean prey in </w:t>
+      </w:r>
+      <w:r>
+        <w:rPr>
+          <w:i/>
+        </w:rPr>
+        <w:t>Cordagalma</w:t>
+      </w:r>
+      <w:r>
+        <w:t xml:space="preserve"> and calycophorans, haploneme size became i</w:t>
+      </w:r>
+      <w:r>
+        <w:t xml:space="preserve">nversely correlated with heteroneme elongation, which in turn developed a strong positive relationship with tentillum size. The extremes of this gradient can be seen in </w:t>
+      </w:r>
+      <w:r>
+        <w:rPr>
+          <w:i/>
+        </w:rPr>
+        <w:t>Cordagalma</w:t>
       </w:r>
       <w:r>
         <w:t xml:space="preserve"> and </w:t>
@@ -570,617 +1131,19 @@
         <w:rPr>
           <w:i/>
         </w:rPr>
-        <w:t>Stephanomia</w:t>
-      </w:r>
-      <w:r>
-        <w:t>.</w:t>
-      </w:r>
-    </w:p>
-    <w:p>
-      <w:pPr>
-        <w:pStyle w:val="CaptionedFigure"/>
-      </w:pPr>
-      <w:r>
-        <w:t xml:space="preserve"> Bayesian time-tree inferred from 18S + 16S concatenated sequences and </w:t>
-      </w:r>
-      <w:r>
-        <w:t>constrained to be congruent with a published transcriptome phylogeny. Branch lengths estimated using a relaxed molecular clock. Species names in red indicate replicated representation in the morphology data. All data were publicly available, apart from new</w:t>
-      </w:r>
-      <w:r>
-        <w:t xml:space="preserve"> sequences produced for </w:t>
-      </w:r>
-      <w:r>
-        <w:rPr>
-          <w:i/>
-        </w:rPr>
-        <w:t>Thermopalia taraxaca</w:t>
-      </w:r>
-      <w:r>
-        <w:t xml:space="preserve"> and </w:t>
-      </w:r>
-      <w:r>
-        <w:rPr>
-          <w:i/>
-        </w:rPr>
-        <w:t>Frillaglma vityazi</w:t>
-      </w:r>
-      <w:r>
-        <w:t xml:space="preserve"> </w:t>
-      </w:r>
-      <w:r>
-        <w:t xml:space="preserve">(bold). Nodes labeled with Bayesian posteriors (BP). Green circles indicate BP = 1. Blue circles indicate nodes constrained to be congruent with Munro </w:t>
-      </w:r>
-      <w:r>
-        <w:rPr>
-          <w:i/>
-        </w:rPr>
-        <w:t>et al.</w:t>
-      </w:r>
-      <w:r>
-        <w:t xml:space="preserve"> (2018). Tips with black squares indicate the species with transcriptomes used in Munro </w:t>
-      </w:r>
-      <w:r>
-        <w:rPr>
-          <w:i/>
-        </w:rPr>
-        <w:t>et al.</w:t>
-      </w:r>
-      <w:r>
-        <w:t xml:space="preserve"> (201</w:t>
-      </w:r>
-      <w:r>
-        <w:t xml:space="preserve">8). Tips with purple squares indicate genus-level correspondence to taxa included in Munro </w:t>
-      </w:r>
-      <w:r>
-        <w:rPr>
-          <w:i/>
-        </w:rPr>
-        <w:t>et al.</w:t>
-      </w:r>
-      <w:r>
-        <w:t xml:space="preserve"> (2018). The main clades are labeled: with black bars for described taxonomic units, and grey bars for operational phylogenetic designations.</w:t>
-      </w:r>
-    </w:p>
-    <w:p>
-      <w:pPr>
-        <w:pStyle w:val="ImageCaption"/>
-      </w:pPr>
-      <w:r>
-        <w:t xml:space="preserve"> Bayesian time-tr</w:t>
-      </w:r>
-      <w:r>
-        <w:t xml:space="preserve">ee inferred from 18S + 16S concatenated sequences and constrained to be congruent with a published transcriptome phylogeny. Branch lengths estimated using a relaxed molecular clock. Species names in red indicate replicated representation in the morphology </w:t>
-      </w:r>
-      <w:r>
-        <w:t xml:space="preserve">data. All data were publicly available, apart from new sequences produced for </w:t>
-      </w:r>
-      <w:r>
-        <w:t>Thermopalia taraxaca</w:t>
-      </w:r>
-      <w:r>
-        <w:t xml:space="preserve"> and </w:t>
-      </w:r>
-      <w:r>
-        <w:t>Frillaglma vityazi</w:t>
-      </w:r>
-      <w:r>
-        <w:t xml:space="preserve"> (bold). Nodes labeled with Bayesian posteriors (BP). Green circles indicate BP = 1. Blue circles indicate nodes constrained to be cong</w:t>
-      </w:r>
-      <w:r>
-        <w:t xml:space="preserve">ruent with Munro </w:t>
-      </w:r>
-      <w:r>
-        <w:t>et al.</w:t>
-      </w:r>
-      <w:r>
-        <w:t xml:space="preserve"> (2018). Tips with black squares indicate the species with transcriptomes used in Munro </w:t>
-      </w:r>
-      <w:r>
-        <w:t>et al.</w:t>
-      </w:r>
-      <w:r>
-        <w:t xml:space="preserve"> (2018). Tips with purple squares indicate genus-level correspondence to taxa included in Munro </w:t>
-      </w:r>
-      <w:r>
-        <w:t>et al.</w:t>
-      </w:r>
-      <w:r>
-        <w:t xml:space="preserve"> (2018). The main clades are labeled:</w:t>
-      </w:r>
-      <w:r>
-        <w:t xml:space="preserve"> with black bars for described taxonomic units, and grey bars for operational phylogenetic designations.</w:t>
-      </w:r>
-    </w:p>
-    <w:p>
-      <w:pPr>
-        <w:pStyle w:val="BodyText"/>
-      </w:pPr>
-      <w:r>
-        <w:t>We used the clade nomenclature defined in (27) and (24), including Codonophora to indicate the sister group to Cystonectae, Euphysonectae to indicate t</w:t>
-      </w:r>
-      <w:r>
-        <w:t xml:space="preserve">he sister group to Calycophorae, Clade A and B to indicate the two main lineages within Euphysonectae. In addition, we define two new clades within Codonophora (Fig. </w:t>
+        <w:t>Hippopodius</w:t>
+      </w:r>
+      <w:r>
+        <w:t>, genera subspecialized in copepods and ostracods respectivel</w:t>
+      </w:r>
+      <w:r>
+        <w:t xml:space="preserve">y. With the evolution of fish prey specialization in cystonects and within Clade B (Fig. </w:t>
       </w:r>
       <w:r>
         <w:t>2</w:t>
       </w:r>
       <w:r>
-        <w:t xml:space="preserve">): </w:t>
-      </w:r>
-      <w:proofErr w:type="spellStart"/>
-      <w:r>
-        <w:t>Eucladophora</w:t>
-      </w:r>
-      <w:proofErr w:type="spellEnd"/>
-      <w:r>
-        <w:t xml:space="preserve"> as the clade containing </w:t>
-      </w:r>
-      <w:r>
-        <w:rPr>
-          <w:i/>
-        </w:rPr>
-        <w:t>Agalma elegans</w:t>
-      </w:r>
-      <w:r>
-        <w:t xml:space="preserve"> and all taxa that are more closel</w:t>
-      </w:r>
-      <w:r>
-        <w:t xml:space="preserve">y related to it than to </w:t>
-      </w:r>
-      <w:r>
-        <w:rPr>
-          <w:i/>
-        </w:rPr>
-        <w:t>Apolemia lanosa</w:t>
-      </w:r>
-      <w:r>
-        <w:t xml:space="preserve">, and Tendiculophora as the clade containing </w:t>
-      </w:r>
-      <w:r>
-        <w:rPr>
-          <w:i/>
-        </w:rPr>
-        <w:t>Agalma elegans</w:t>
-      </w:r>
-      <w:r>
-        <w:t xml:space="preserve"> and all taxa more closely related to it than to </w:t>
-      </w:r>
-      <w:r>
-        <w:rPr>
-          <w:i/>
-        </w:rPr>
-        <w:t>Bargmannia elongata</w:t>
-      </w:r>
-      <w:r>
-        <w:t>. Eucladophora is characterized by bearing spatially differentiated tentilla with proximal</w:t>
-      </w:r>
-      <w:r>
-        <w:t xml:space="preserve"> heteronemes and a narrower terminal filament region. The etymology derives from the Greek </w:t>
-      </w:r>
-      <w:r>
-        <w:rPr>
-          <w:i/>
-        </w:rPr>
-        <w:t>eu</w:t>
-      </w:r>
-      <w:r>
-        <w:t>+</w:t>
-      </w:r>
-      <w:r>
-        <w:rPr>
-          <w:i/>
-        </w:rPr>
-        <w:t>kládos</w:t>
-      </w:r>
-      <w:r>
-        <w:t>+</w:t>
-      </w:r>
-      <w:r>
-        <w:rPr>
-          <w:i/>
-        </w:rPr>
-        <w:t>phóros</w:t>
-      </w:r>
-      <w:r>
-        <w:t xml:space="preserve"> for “true branch bearers”. Tendiculophora are characterized by bearing rhopalonemes and desmonemes in the terminal filament, having a pair of elasti</w:t>
-      </w:r>
-      <w:r>
-        <w:t xml:space="preserve">c strands, and developing proximally detachable cnidobands. The etymology of this clade is derived from the Latin </w:t>
-      </w:r>
-      <w:r>
-        <w:rPr>
-          <w:i/>
-        </w:rPr>
-        <w:t>tendicula</w:t>
-      </w:r>
-      <w:r>
-        <w:t xml:space="preserve"> for “snare or noose” and the Greek </w:t>
-      </w:r>
-      <w:r>
-        <w:rPr>
-          <w:i/>
-        </w:rPr>
-        <w:t>phóros</w:t>
-      </w:r>
-      <w:r>
-        <w:t xml:space="preserve"> for “carriers”.</w:t>
-      </w:r>
-    </w:p>
-    <w:p>
-      <w:pPr>
-        <w:pStyle w:val="BodyText"/>
-      </w:pPr>
-      <w:r>
-        <w:rPr>
-          <w:i/>
-        </w:rPr>
-        <w:t>Evolutionary associations between diet and tentillum morphology</w:t>
-      </w:r>
-      <w:r>
-        <w:t xml:space="preserve"> – We reconstructed the evolutionary history of feeding guilds using stochastic mapping on the new phylogeny (Fig. </w:t>
-      </w:r>
-      <w:r>
-        <w:t>2</w:t>
-      </w:r>
-      <w:r>
-        <w:t>). Our reconstructions do not recover generalism as the ancestral siphonopho</w:t>
-      </w:r>
-      <w:r>
-        <w:t>re diet. None of the transitions in diet are consistent with scenario 1 (specialists evolving from generalists). Feeding guild specializations have shifted from an alternative ancestral state at least five times, consistent with instances supporting scenar</w:t>
-      </w:r>
-      <w:r>
-        <w:t xml:space="preserve">io 2 (specialists evolving to feed on a different resource). We also recover multiple independent origins of generalism from specialist ancestors (Fig. </w:t>
-      </w:r>
-      <w:r>
-        <w:t>3</w:t>
-      </w:r>
-      <w:r>
-        <w:t>). Large crustacean specialists evolve into generalists twice independently, consistent with instances</w:t>
-      </w:r>
-      <w:r>
-        <w:t xml:space="preserve"> of scenario 3 (generalists evolving from specialists). This finding is particularly compelling given in that it is the opposite of known biases in ancestral state reconstruction. Nosil and Mooers (28) found that such methods tend to infer higher transitio</w:t>
-      </w:r>
-      <w:r>
-        <w:t>n rates toward the more frequent state. In this case, that would lead to a bias for an increased rate of transition from generalists (the rarer state across the tips) to specialists (the more common state across the tips). We observe the opposite, indicati</w:t>
-      </w:r>
-      <w:r>
-        <w:t>ng strong evidence that these generalists are indeed a derived state.</w:t>
-      </w:r>
-    </w:p>
-    <w:p>
-      <w:pPr>
-        <w:pStyle w:val="BodyText"/>
-      </w:pPr>
-      <w:r>
-        <w:t>To test whether measured morphological characters evolved in association with shifts in feeding ecology, we analyzed the evolutionary history of each character on the phylogeny, with the</w:t>
-      </w:r>
-      <w:r>
-        <w:t xml:space="preserve"> feeding guilds reconstructed on it as hypothetical selective regimes. We fit and compared alternative evolutionary models for each continuous character. The models compared were the Brownian Motion (BM) model of neutral divergent evolution (29), the Ornst</w:t>
-      </w:r>
-      <w:r>
-        <w:t>ein-Uhlenbeck (OU) model of stabilizing selection around a single fitted optimum state (30, 31), and an OU model with multiple optima (OUm) corresponding to each reconstructed selective regime (feeding guild). The model comparison shows that out of 30 char</w:t>
-      </w:r>
-      <w:r>
-        <w:t>acters, 10 show significantly stronger support for the diet-driven OUm (S15). These characters include terminal filament nematocyst size and shape, involucrum length, elastic strand width, and heteroneme number. Most of these characters are found exclusive</w:t>
-      </w:r>
-      <w:r>
-        <w:t>ly in Tendiculophora, thus this may reflect processes that could be unique to this clade. Five characters including cnidoband length, cnidoband shape, and haploneme length show maximal support for a diet-driven single-optimum OU model. The remaining 15 cha</w:t>
-      </w:r>
-      <w:r>
-        <w:t>racters support BM (or OU with marginal AICc difference with BM).</w:t>
-      </w:r>
-    </w:p>
-    <w:p>
-      <w:pPr>
-        <w:pStyle w:val="CaptionedFigure"/>
-      </w:pPr>
-      <w:r>
-        <w:t xml:space="preserve"> Left - Subset phylogeny showing the mapped feeding guild regimes that were used to inform the </w:t>
-      </w:r>
-      <w:r>
-        <w:rPr>
-          <w:i/>
-        </w:rPr>
-        <w:t>OUwie</w:t>
-      </w:r>
-      <w:r>
-        <w:t xml:space="preserve"> analyses. Right - Grid showing the prey items consumed from which the feeding guild categ</w:t>
-      </w:r>
-      <w:r>
-        <w:t>ories were derived. Diet data were obtained from the literature review, available in the Dryad repository.</w:t>
-      </w:r>
-    </w:p>
-    <w:p>
-      <w:pPr>
-        <w:pStyle w:val="ImageCaption"/>
-      </w:pPr>
-      <w:r>
-        <w:t xml:space="preserve"> Left - Subset phylogeny showing the mapped feeding guild regimes that were used to inform the </w:t>
-      </w:r>
-      <w:r>
-        <w:t>OUwie</w:t>
-      </w:r>
-      <w:r>
-        <w:t xml:space="preserve"> analyses. Right - Grid showing the prey items co</w:t>
-      </w:r>
-      <w:r>
-        <w:t>nsumed from which the feeding guild categories were derived. Diet data were obtained from the literature review, available in the Dryad repository.</w:t>
-      </w:r>
-    </w:p>
-    <w:p>
-      <w:pPr>
-        <w:pStyle w:val="BodyText"/>
-      </w:pPr>
-      <w:r>
-        <w:t>In order to investigate the associations between the evolutionary history of morphological characters and sp</w:t>
-      </w:r>
-      <w:r>
-        <w:t xml:space="preserve">ecific prey types found in the diet, we used phylogenetic logistic regressions. We found that several characters were significantly correlated with the gains and losses of specific prey types (Fig. </w:t>
-      </w:r>
-      <w:r>
-        <w:t>3</w:t>
-      </w:r>
-      <w:r>
-        <w:t>, right). Shifts toward ostracod presence in diet correl</w:t>
-      </w:r>
-      <w:r>
-        <w:t>ated with reductions in pedicle width and total haploneme volume. Shifts to copepod presence in the diet were associated with reductions in haploneme width, cnidoband length and width, total haploneme and heteroneme volumes, and tentacle and pedicle widths</w:t>
-      </w:r>
-      <w:r>
-        <w:t>. Consistently, transitions to decapod presence in the diet correlated with more coiled cnidobands (S21). Evolutionary shifts in these characters may have allowed the inclusion of these prey types in the diet.</w:t>
-      </w:r>
-    </w:p>
-    <w:p>
-      <w:pPr>
-        <w:pStyle w:val="BodyText"/>
-      </w:pPr>
-      <w:r>
-        <w:t>In addition to studying correlations with prey</w:t>
-      </w:r>
-      <w:r>
-        <w:t xml:space="preserve"> type presence/absence in the diet, we also tested for correlations between morphological characters and shifts in prey selectivity using phylogenetic linear models. Prey selectivity values were calculated from (32) by contrasting the gut content frequenci</w:t>
-      </w:r>
-      <w:r>
-        <w:t>es to the corresponding environmental abundances of prey. We found that fish selectivity is associated with increased number of heteronemes per tentillum, increased roundness of nematocysts (desmonemes and haplonemes), larger heteronemes, reduced heteronem</w:t>
-      </w:r>
-      <w:r>
-        <w:t>e/cnidoband length ratios, smaller rhopalonemes, lower haploneme surface area to volume ratio (SA/V), and larger the cnidoband, elastic strand, pedicle and tentacle widths. Decapod-selective diets were associated with increasing cnidoband size and coiledne</w:t>
-      </w:r>
-      <w:r>
-        <w:t>ss, haploneme row number, elastic strand width, and heteroneme number. Copepod-selective diets evolved in association with smaller heteroneme and total nematocyst volumes, smaller cnidobands, rounder rhopalonemes, elongated heteronemes, narrower haplonemes</w:t>
-      </w:r>
-      <w:r>
-        <w:t xml:space="preserve"> with higher SA/V ratios, and smaller heteronemes, tentacles, pedicles, and elastic strands. Selectivity for ostracods was associated with reductions in size and number of heteroneme nematocysts, cnidoband size, number of haploneme rows, heteroneme number,</w:t>
-      </w:r>
-      <w:r>
-        <w:t xml:space="preserve"> and cnidoband coiledness. Heteroneme length and elongation also correlated negatively with chaetognath selectivity (S21). These results indicate that not only diet but also differential feeding selectivity has evolved in correlation with changes in the pr</w:t>
-      </w:r>
-      <w:r>
-        <w:t>ey capture apparatus of siphonophores. For each prey type studied, tentillum morphology is a much better predictor of prey selectivity than of prey presence in the diet, despite prey selectivity data being available for a smaller subset of species. Interes</w:t>
-      </w:r>
-      <w:r>
-        <w:t xml:space="preserve">tingly, many of the morphological predictors had opposite slope signs when predicting prey selectivity </w:t>
-      </w:r>
-      <w:r>
-        <w:rPr>
-          <w:i/>
-        </w:rPr>
-        <w:t>versus</w:t>
-      </w:r>
-      <w:r>
-        <w:t xml:space="preserve"> predicting prey presence in the diet (Table 2).</w:t>
-      </w:r>
-    </w:p>
-    <w:p>
-      <w:pPr>
-        <w:pStyle w:val="BodyText"/>
-      </w:pPr>
-      <w:r>
-        <w:t xml:space="preserve">We tested some of the diet-morphology associations previously proposed in the literature (25, 26) </w:t>
-      </w:r>
-      <w:r>
-        <w:t xml:space="preserve">for correlated evolution (Table 1). We found that most, such as heteroneme volume and copepod prey size, do show evidence for correlated evolution. The sole exception was the relationship between terminal filament nematocysts (rhopalonemes and desmonemes) </w:t>
-      </w:r>
-      <w:r>
-        <w:t>and crustaceans in the diet. Analyses that do not take phylogeny into account do recover this correlation across the extant species studied, but it is not consistent with correlated evolution. The latter is likely a product of the larger species richness o</w:t>
-      </w:r>
-      <w:r>
-        <w:t>f crustacean-eating species with terminal filament nematocysts, rather than simultaneous evolutionary gains.</w:t>
-      </w:r>
-    </w:p>
-    <w:p>
-      <w:pPr>
-        <w:pStyle w:val="BodyText"/>
-      </w:pPr>
-      <w:r>
-        <w:br/>
-      </w:r>
-    </w:p>
-    <w:p>
-      <w:pPr>
-        <w:pStyle w:val="BodyText"/>
-      </w:pPr>
-      <w:r>
-        <w:t xml:space="preserve">Table 1. Tests of correlated evolution between siphonophore morphological characters and aspects of the diet found correlated in the literature. </w:t>
-      </w:r>
-      <w:r>
-        <w:t>We report the direction and significance of the evolutionary association, the number of taxa used for the analysis, and the literature source where the morphology-diet association was first reported.</w:t>
-      </w:r>
-    </w:p>
-    <w:p>
-      <w:pPr>
-        <w:pStyle w:val="BodyText"/>
-      </w:pPr>
-      <w:r>
-        <w:br/>
-      </w:r>
-    </w:p>
-    <w:p>
-      <w:pPr>
-        <w:pStyle w:val="BodyText"/>
-      </w:pPr>
-      <w:r>
-        <w:t>Table 2. Discriminant analysis of principal components</w:t>
-      </w:r>
-      <w:r>
-        <w:t xml:space="preserve"> for the presence of specific prey types using the morphological data. Top quartile variable (character) contributions to the linear discriminants are ordered from highest to lowest. Logistic regressions and GLMs were fitted to predict prey type presence a</w:t>
-      </w:r>
-      <w:r>
-        <w:t>nd selectivity respectively. The sign of the slope of each predictor is reported, marked with an asterisk if significant (p-value &lt; 0.05), and highlighted grey if it differs between prey presence in diet and prey selectivity. Pseudo-R</w:t>
-      </w:r>
-      <w:r>
-        <w:rPr>
-          <w:vertAlign w:val="superscript"/>
-        </w:rPr>
-        <w:t>2</w:t>
-      </w:r>
-      <w:r>
-        <w:t xml:space="preserve"> (%) approximates the</w:t>
-      </w:r>
-      <w:r>
-        <w:t xml:space="preserve"> percent variance explained by the model.</w:t>
-      </w:r>
-    </w:p>
-    <w:p>
-      <w:pPr>
-        <w:pStyle w:val="BodyText"/>
-      </w:pPr>
-    </w:p>
-    <w:p>
-      <w:pPr>
-        <w:pStyle w:val="BodyText"/>
-      </w:pPr>
-      <w:r>
-        <w:rPr>
-          <w:i/>
-        </w:rPr>
-        <w:t>Evolution of relationships between characters with diet</w:t>
-      </w:r>
-      <w:r>
-        <w:t xml:space="preserve"> – Phenotypic integration results in correlation patterns between morphological characters and their rates of evolution. To study these patterns, we fit a set</w:t>
-      </w:r>
-      <w:r>
-        <w:t xml:space="preserve"> of evolutionary variance-covariance matrices (33). The quantitative characters we measured from tentilla and their nematocysts are highly correlated. The results indicate that the dimensionality (number of independent axes of variation) of tentillum morph</w:t>
-      </w:r>
-      <w:r>
-        <w:t>ology is low, that many traits are associated with size, but that nematocyst arrangement and shape are independent of it (S4). The variance-covariance matrices (S21-23) are congruent with the abundant positive correlations observed among simple measurement</w:t>
-      </w:r>
-      <w:r>
-        <w:t xml:space="preserve"> characters in S3. This analysis more clearly reveals the diagonal blocks that constitute the evolutionary modules, such as the heteroneme block, the terminal filament nematocyst block, and the cnidoband-pedicle-tentacle block. These results were not sensi</w:t>
-      </w:r>
-      <w:r>
-        <w:t>tive to the transformation of inapplicable states and taxon sampling. These results indicate that siphonophore tentilla and nematocysts are phenotypically integrated and co-evolve within discrete evolutionary modules.</w:t>
-      </w:r>
-    </w:p>
-    <w:p>
-      <w:pPr>
-        <w:pStyle w:val="BodyText"/>
-      </w:pPr>
-      <w:r>
-        <w:t>In order to test whether rate covarian</w:t>
-      </w:r>
-      <w:r>
-        <w:t>ce matrices changed with evolutionary shifts in feeding guild regimes, we compared the rate covariance terms between characters across the subtrees occupied by the different feeding guild regimes (S21). We found that half (48%) of the character pairs prese</w:t>
-      </w:r>
-      <w:r>
-        <w:t xml:space="preserve">nted significantly distinct correlation coefficients across different regimes (S19), indicating that the mode of phenotypic integration also shifts with trophic niche. When contrasting the regime-specific rate correlation matrices to the whole-tree matrix </w:t>
-      </w:r>
-      <w:r>
-        <w:t>and to the preceding ancestral regime matrix, we were able to identify the character dependencies that are unique to each predatory niche (S22-23).</w:t>
-      </w:r>
-    </w:p>
-    <w:p>
-      <w:pPr>
-        <w:pStyle w:val="BodyText"/>
-      </w:pPr>
-      <w:r>
-        <w:t>We were able to identify specific character correlations that shifted with the evolution of new diets. Under</w:t>
-      </w:r>
-      <w:r>
-        <w:t xml:space="preserve"> the majority of stochastic character mapping outcomes, large crustacean specialists are the ancestral feeding regime, and all other feeding regimes evolve from this ancestral specialization. Compared to the rate correlation matrix estimated over the whole</w:t>
-      </w:r>
-      <w:r>
-        <w:t xml:space="preserve"> tree, large crustacean specialists present strong negative correlations between haploneme elongation and heteroneme size, and between rhopaloneme elongation and tentillum size, as well as with involucrum length. Within generalist clades (</w:t>
-      </w:r>
-      <w:r>
-        <w:rPr>
-          <w:i/>
-        </w:rPr>
-        <w:t>Forskalia</w:t>
-      </w:r>
-      <w:r>
-        <w:t xml:space="preserve"> and the</w:t>
-      </w:r>
-      <w:r>
-        <w:t xml:space="preserve"> </w:t>
-      </w:r>
-      <w:r>
-        <w:rPr>
-          <w:i/>
-        </w:rPr>
-        <w:t>Agalma-Athorybia</w:t>
-      </w:r>
-      <w:r>
-        <w:t xml:space="preserve"> clade), terminal filament nematocyst (desmoneme and rhopaloneme) sizes became negatively correlated with the sizes of most characters, meaning that as some tentilla became larger, their individual terminal nematocysts became smaller, obse</w:t>
-      </w:r>
-      <w:r>
-        <w:t xml:space="preserve">rved to the extreme in </w:t>
-      </w:r>
-      <w:r>
-        <w:rPr>
-          <w:i/>
-        </w:rPr>
-        <w:t>Agalma</w:t>
-      </w:r>
-      <w:r>
-        <w:t xml:space="preserve">. In addition, heteroneme and rhopaloneme elongation became positively correlated with cnidoband size. When large crustacean specialists switched to small crustacean prey in </w:t>
-      </w:r>
-      <w:r>
-        <w:rPr>
-          <w:i/>
-        </w:rPr>
-        <w:t>Cordagalma</w:t>
-      </w:r>
-      <w:r>
-        <w:t xml:space="preserve"> and calycophorans, haploneme size became i</w:t>
-      </w:r>
-      <w:r>
-        <w:t xml:space="preserve">nversely correlated with heteroneme elongation, which in turn developed a strong positive relationship with tentillum size. The extremes of this gradient can be seen in </w:t>
-      </w:r>
-      <w:r>
-        <w:rPr>
-          <w:i/>
-        </w:rPr>
-        <w:t>Cordagalma</w:t>
-      </w:r>
-      <w:r>
-        <w:t xml:space="preserve"> and </w:t>
-      </w:r>
-      <w:r>
-        <w:rPr>
-          <w:i/>
-        </w:rPr>
-        <w:t>Hippopodius</w:t>
-      </w:r>
-      <w:r>
-        <w:t>, genera subspecialized in copepods and ostracods respectivel</w:t>
-      </w:r>
-      <w:r>
-        <w:t xml:space="preserve">y. With the evolution of fish prey specialization in cystonects and within Clade B (Fig. </w:t>
-      </w:r>
-      <w:r>
-        <w:t>2</w:t>
-      </w:r>
-      <w:r>
-        <w:t xml:space="preserve">), </w:t>
-      </w:r>
-      <w:proofErr w:type="spellStart"/>
-      <w:r>
-        <w:t>haploneme</w:t>
-      </w:r>
-      <w:proofErr w:type="spellEnd"/>
-      <w:r>
-        <w:t xml:space="preserve"> elongation became negatively correlated with heteroneme elongation (signal driven by Clade B, since cystonects lack tentacular heteronemes), and the sur</w:t>
+        <w:t>), haploneme elongation became negatively correlated with heteroneme elongation (signal driven by Clade B, since cystonects lack tentacular heteronemes), and the sur</w:t>
       </w:r>
       <w:r>
         <w:t>face area to volume ratio of haploneme nematocysts switched from a strong negative relationship with cnidoband size (found in every other regime) to a positive correlation. This is consistent with Clade B haplonemes becoming rounder, more similar to cyston</w:t>

</xml_diff>